<commit_message>
fix: cv link update
</commit_message>
<xml_diff>
--- a/blog/source/resource-files/CV_DiLin2021.docx
+++ b/blog/source/resource-files/CV_DiLin2021.docx
@@ -716,22 +716,6 @@
           <w:b/>
         </w:rPr>
       </w:pPr>
-      <w:proofErr w:type="spellStart"/>
-      <w:r>
-        <w:rPr>
-          <w:rFonts w:ascii="Times" w:hAnsi="Times" w:cs="Times New Roman"/>
-          <w:b/>
-        </w:rPr>
-        <w:t>MetaOS</w:t>
-      </w:r>
-      <w:proofErr w:type="spellEnd"/>
-      <w:r>
-        <w:rPr>
-          <w:rFonts w:ascii="Times" w:hAnsi="Times" w:cs="Times New Roman"/>
-          <w:b/>
-        </w:rPr>
-        <w:t xml:space="preserve">, </w:t>
-      </w:r>
       <w:r>
         <w:rPr>
           <w:rFonts w:ascii="Times" w:hAnsi="Times" w:cs="Times New Roman"/>
@@ -2161,31 +2145,16 @@
         </w:rPr>
         <w:t>个人主页：</w:t>
       </w:r>
-      <w:r>
-        <w:fldChar w:fldCharType="begin"/>
-      </w:r>
-      <w:r>
-        <w:instrText xml:space="preserve"> HYPERLINK "https://binarywoodb.github.io/" </w:instrText>
-      </w:r>
-      <w:r>
-        <w:fldChar w:fldCharType="separate"/>
-      </w:r>
-      <w:r>
-        <w:rPr>
-          <w:rStyle w:val="Hyperlink"/>
-          <w:rFonts w:ascii="Times" w:hAnsi="Times" w:cs="Times New Roman"/>
-          <w:szCs w:val="21"/>
-        </w:rPr>
-        <w:t>https://binarywoodb.github.io/</w:t>
-      </w:r>
-      <w:r>
-        <w:rPr>
-          <w:rStyle w:val="Hyperlink"/>
-          <w:rFonts w:ascii="Times" w:hAnsi="Times" w:cs="Times New Roman"/>
-          <w:szCs w:val="21"/>
-        </w:rPr>
-        <w:fldChar w:fldCharType="end"/>
-      </w:r>
+      <w:hyperlink r:id="rId19" w:history="1">
+        <w:r>
+          <w:rPr>
+            <w:rStyle w:val="Hyperlink"/>
+            <w:rFonts w:ascii="Times" w:hAnsi="Times" w:cs="Times New Roman"/>
+            <w:szCs w:val="21"/>
+          </w:rPr>
+          <w:t>https://binarywoodb.github.io/</w:t>
+        </w:r>
+      </w:hyperlink>
       <w:r>
         <w:rPr>
           <w:rFonts w:ascii="Times" w:hAnsi="Times" w:cs="Times New Roman"/>
@@ -2224,7 +2193,7 @@
         </w:rPr>
         <w:t xml:space="preserve"> </w:t>
       </w:r>
-      <w:hyperlink r:id="rId19" w:history="1">
+      <w:hyperlink r:id="rId20" w:history="1">
         <w:r>
           <w:rPr>
             <w:rStyle w:val="Hyperlink"/>
@@ -2244,7 +2213,6 @@
           <w:szCs w:val="24"/>
         </w:rPr>
       </w:pPr>
-      <w:proofErr w:type="gramStart"/>
       <w:r>
         <w:rPr>
           <w:rFonts w:ascii="Times" w:hAnsi="Times" w:cs="Times New Roman" w:hint="eastAsia"/>
@@ -2253,7 +2221,6 @@
         </w:rPr>
         <w:t>领英</w:t>
       </w:r>
-      <w:proofErr w:type="gramEnd"/>
       <w:r>
         <w:rPr>
           <w:rFonts w:ascii="Times" w:hAnsi="Times" w:cs="Times New Roman"/>
@@ -2262,7 +2229,7 @@
         </w:rPr>
         <w:t xml:space="preserve">: </w:t>
       </w:r>
-      <w:hyperlink r:id="rId20" w:history="1">
+      <w:hyperlink r:id="rId21" w:history="1">
         <w:r>
           <w:rPr>
             <w:rStyle w:val="Hyperlink"/>
@@ -2731,31 +2698,7 @@
           <w:sz w:val="20"/>
           <w:szCs w:val="21"/>
         </w:rPr>
-        <w:t>微软</w:t>
-      </w:r>
-      <w:proofErr w:type="gramStart"/>
-      <w:r>
-        <w:rPr>
-          <w:rFonts w:ascii="Times" w:hAnsi="Times" w:cs="Times New Roman" w:hint="eastAsia"/>
-          <w:bCs/>
-          <w:i/>
-          <w:iCs/>
-          <w:sz w:val="20"/>
-          <w:szCs w:val="21"/>
-        </w:rPr>
-        <w:t>云计算</w:t>
-      </w:r>
-      <w:proofErr w:type="gramEnd"/>
-      <w:r>
-        <w:rPr>
-          <w:rFonts w:ascii="Times" w:hAnsi="Times" w:cs="Times New Roman" w:hint="eastAsia"/>
-          <w:bCs/>
-          <w:i/>
-          <w:iCs/>
-          <w:sz w:val="20"/>
-          <w:szCs w:val="21"/>
-        </w:rPr>
-        <w:t>与人工智能事业部</w:t>
+        <w:t>微软云计算与人工智能事业部</w:t>
       </w:r>
       <w:r>
         <w:rPr>
@@ -2827,22 +2770,6 @@
           <w:b/>
         </w:rPr>
       </w:pPr>
-      <w:proofErr w:type="spellStart"/>
-      <w:r>
-        <w:rPr>
-          <w:rFonts w:ascii="Times" w:hAnsi="Times" w:cs="Times New Roman"/>
-          <w:b/>
-        </w:rPr>
-        <w:t>MetaOS</w:t>
-      </w:r>
-      <w:proofErr w:type="spellEnd"/>
-      <w:r>
-        <w:rPr>
-          <w:rFonts w:ascii="Times" w:hAnsi="Times" w:cs="Times New Roman"/>
-          <w:b/>
-        </w:rPr>
-        <w:t xml:space="preserve">, </w:t>
-      </w:r>
       <w:r>
         <w:rPr>
           <w:rFonts w:ascii="Times" w:hAnsi="Times" w:cs="Times New Roman"/>
@@ -2920,7 +2847,7 @@
         </w:rPr>
         <w:t>大会：</w:t>
       </w:r>
-      <w:hyperlink r:id="rId21" w:history="1">
+      <w:hyperlink r:id="rId22" w:history="1">
         <w:r>
           <w:rPr>
             <w:rStyle w:val="Hyperlink"/>
@@ -2994,7 +2921,7 @@
         </w:rPr>
         <w:t>​</w:t>
       </w:r>
-      <w:hyperlink r:id="rId22" w:history="1">
+      <w:hyperlink r:id="rId23" w:history="1">
         <w:r>
           <w:rPr>
             <w:rStyle w:val="Hyperlink"/>
@@ -3456,7 +3383,7 @@
         </w:rPr>
         <w:t>物联网插件，包括</w:t>
       </w:r>
-      <w:hyperlink r:id="rId23" w:history="1">
+      <w:hyperlink r:id="rId24" w:history="1">
         <w:r>
           <w:rPr>
             <w:rStyle w:val="Hyperlink"/>
@@ -3477,7 +3404,7 @@
         </w:rPr>
         <w:t xml:space="preserve">, </w:t>
       </w:r>
-      <w:hyperlink r:id="rId24" w:history="1">
+      <w:hyperlink r:id="rId25" w:history="1">
         <w:r>
           <w:rPr>
             <w:rStyle w:val="Hyperlink"/>
@@ -3534,7 +3461,7 @@
         </w:rPr>
         <w:t xml:space="preserve">), </w:t>
       </w:r>
-      <w:hyperlink r:id="rId25" w:history="1">
+      <w:hyperlink r:id="rId26" w:history="1">
         <w:r>
           <w:rPr>
             <w:rStyle w:val="Hyperlink"/>
@@ -4320,31 +4247,7 @@
           <w:sz w:val="20"/>
           <w:szCs w:val="21"/>
         </w:rPr>
-        <w:t>微软</w:t>
-      </w:r>
-      <w:proofErr w:type="gramStart"/>
-      <w:r>
-        <w:rPr>
-          <w:rFonts w:ascii="Times" w:hAnsi="Times" w:cs="Times New Roman" w:hint="eastAsia"/>
-          <w:bCs/>
-          <w:i/>
-          <w:iCs/>
-          <w:sz w:val="20"/>
-          <w:szCs w:val="21"/>
-        </w:rPr>
-        <w:t>云计算</w:t>
-      </w:r>
-      <w:proofErr w:type="gramEnd"/>
-      <w:r>
-        <w:rPr>
-          <w:rFonts w:ascii="Times" w:hAnsi="Times" w:cs="Times New Roman" w:hint="eastAsia"/>
-          <w:bCs/>
-          <w:i/>
-          <w:iCs/>
-          <w:sz w:val="20"/>
-          <w:szCs w:val="21"/>
-        </w:rPr>
-        <w:t>与人工智能事业部（</w:t>
+        <w:t>微软云计算与人工智能事业部（</w:t>
       </w:r>
       <w:r>
         <w:rPr>
@@ -4455,7 +4358,7 @@
         </w:rPr>
         <w:t>实现一个展示用</w:t>
       </w:r>
-      <w:hyperlink r:id="rId26" w:history="1">
+      <w:hyperlink r:id="rId27" w:history="1">
         <w:r>
           <w:rPr>
             <w:rStyle w:val="Hyperlink"/>
@@ -4777,12 +4680,12 @@
       </w:r>
     </w:p>
     <w:sectPr>
-      <w:headerReference w:type="even" r:id="rId27"/>
-      <w:headerReference w:type="default" r:id="rId28"/>
-      <w:footerReference w:type="even" r:id="rId29"/>
-      <w:footerReference w:type="default" r:id="rId30"/>
-      <w:headerReference w:type="first" r:id="rId31"/>
-      <w:footerReference w:type="first" r:id="rId32"/>
+      <w:headerReference w:type="even" r:id="rId28"/>
+      <w:headerReference w:type="default" r:id="rId29"/>
+      <w:footerReference w:type="even" r:id="rId30"/>
+      <w:footerReference w:type="default" r:id="rId31"/>
+      <w:headerReference w:type="first" r:id="rId32"/>
+      <w:footerReference w:type="first" r:id="rId33"/>
       <w:pgSz w:w="11906" w:h="16838"/>
       <w:pgMar w:top="1440" w:right="1800" w:bottom="1440" w:left="1800" w:header="851" w:footer="992" w:gutter="0"/>
       <w:cols w:space="425"/>

</xml_diff>

<commit_message>
fix: update cv wording
</commit_message>
<xml_diff>
--- a/blog/source/resource-files/CV_DiLin2021.docx
+++ b/blog/source/resource-files/CV_DiLin2021.docx
@@ -2855,7 +2855,61 @@
             <w:sz w:val="20"/>
             <w:szCs w:val="20"/>
           </w:rPr>
-          <w:t>构建下一代混合式开发的协作应用程序</w:t>
+          <w:t>构建</w:t>
+        </w:r>
+        <w:r>
+          <w:rPr>
+            <w:rStyle w:val="Hyperlink"/>
+            <w:rFonts w:ascii="Times" w:hAnsi="Times" w:cs="Times" w:hint="eastAsia"/>
+            <w:sz w:val="20"/>
+            <w:szCs w:val="20"/>
+          </w:rPr>
+          <w:t>用于</w:t>
+        </w:r>
+        <w:r>
+          <w:rPr>
+            <w:rStyle w:val="Hyperlink"/>
+            <w:rFonts w:ascii="Times" w:hAnsi="Times" w:cs="Times"/>
+            <w:sz w:val="20"/>
+            <w:szCs w:val="20"/>
+          </w:rPr>
+          <w:t>混合</w:t>
+        </w:r>
+        <w:r>
+          <w:rPr>
+            <w:rStyle w:val="Hyperlink"/>
+            <w:rFonts w:ascii="Times" w:hAnsi="Times" w:cs="Times" w:hint="eastAsia"/>
+            <w:sz w:val="20"/>
+            <w:szCs w:val="20"/>
+          </w:rPr>
+          <w:t>办公</w:t>
+        </w:r>
+        <w:r>
+          <w:rPr>
+            <w:rStyle w:val="Hyperlink"/>
+            <w:rFonts w:ascii="Times" w:hAnsi="Times" w:cs="Times"/>
+            <w:sz w:val="20"/>
+            <w:szCs w:val="20"/>
+          </w:rPr>
+          <w:t>的</w:t>
+        </w:r>
+        <w:r>
+          <w:rPr>
+            <w:rStyle w:val="Hyperlink"/>
+            <w:rFonts w:ascii="Times" w:hAnsi="Times" w:cs="Times" w:hint="eastAsia"/>
+            <w:sz w:val="20"/>
+            <w:szCs w:val="20"/>
+          </w:rPr>
+          <w:t>新一代</w:t>
+        </w:r>
+        <w:r>
+          <w:rPr>
+            <w:rStyle w:val="Hyperlink"/>
+            <w:rFonts w:ascii="Times" w:hAnsi="Times" w:cs="Times"/>
+            <w:sz w:val="20"/>
+            <w:szCs w:val="20"/>
+          </w:rPr>
+          <w:t>协作应用</w:t>
         </w:r>
       </w:hyperlink>
     </w:p>

</xml_diff>